<commit_message>
Revamped the 2nd half of this months minutes. ALl should be up to date now and updated (17th, 18th, 20th, 25th, 27th)
</commit_message>
<xml_diff>
--- a/man/minutes/2014-11-17_minutes.docx
+++ b/man/minutes/2014-11-17_minutes.docx
@@ -214,10 +214,7 @@
         <w:t>)</w:t>
       </w:r>
       <w:r>
-        <w:t xml:space="preserve">, </w:t>
-      </w:r>
-      <w:r>
-        <w:t>Joshua Hallam (</w:t>
+        <w:t>, Joshua Hallam (</w:t>
       </w:r>
       <w:r>
         <w:rPr>
@@ -238,10 +235,7 @@
         <w:t>)</w:t>
       </w:r>
       <w:r>
-        <w:t xml:space="preserve">, </w:t>
-      </w:r>
-      <w:r>
-        <w:t>Himalya Singh (</w:t>
+        <w:t>, Himalya Singh (</w:t>
       </w:r>
       <w:r>
         <w:rPr>
@@ -250,10 +244,7 @@
         <w:t>his1</w:t>
       </w:r>
       <w:r>
-        <w:t>)</w:t>
-      </w:r>
-      <w:r>
-        <w:t>.</w:t>
+        <w:t>).</w:t>
       </w:r>
     </w:p>
     <w:p>
@@ -462,6 +453,12 @@
         </w:rPr>
         <w:t>13:00PM</w:t>
       </w:r>
+      <w:r>
+        <w:rPr>
+          <w:i/>
+        </w:rPr>
+        <w:t>.</w:t>
+      </w:r>
     </w:p>
     <w:p>
       <w:pPr>
@@ -470,6 +467,8 @@
       <w:r>
         <w:t>New Business</w:t>
       </w:r>
+      <w:bookmarkStart w:id="0" w:name="_GoBack"/>
+      <w:bookmarkEnd w:id="0"/>
     </w:p>
     <w:p>
       <w:pPr>
@@ -486,6 +485,9 @@
       <w:r>
         <w:t xml:space="preserve">It is important that everybody’s time sheets start to even out.  There are some members who have only a few hours, and </w:t>
       </w:r>
+      <w:r>
+        <w:t>some who have a considerably large amount of hours. There has been leniency on this, because it is not compulsory, but it is your mark which will suffer if you don’t put yourself forward to get your hours!</w:t>
+      </w:r>
     </w:p>
     <w:p>
       <w:pPr>
@@ -546,18 +548,18 @@
         <w:t xml:space="preserve"> other business that needs tending to.</w:t>
       </w:r>
       <w:r>
-        <w:t xml:space="preserve"> Received no work in regards to the absentees. </w:t>
-      </w:r>
-      <w:bookmarkStart w:id="0" w:name="_GoBack"/>
-      <w:bookmarkEnd w:id="0"/>
+        <w:t xml:space="preserve"> Received no notice</w:t>
+      </w:r>
+      <w:r>
+        <w:t xml:space="preserve"> in regards to the absentees. </w:t>
+      </w:r>
     </w:p>
     <w:p/>
     <w:p/>
     <w:p/>
-    <w:p/>
-    <w:p/>
     <w:p>
       <w:r>
+        <w:lastRenderedPageBreak/>
         <w:t xml:space="preserve">Created by </w:t>
       </w:r>
       <w:r>
@@ -3416,6 +3418,7 @@
   <w:style w:type="character" w:default="1" w:styleId="DefaultParagraphFont">
     <w:name w:val="Default Paragraph Font"/>
     <w:uiPriority w:val="1"/>
+    <w:semiHidden/>
     <w:unhideWhenUsed/>
   </w:style>
   <w:style w:type="table" w:default="1" w:styleId="TableNormal">
@@ -4149,7 +4152,7 @@
 </file>
 
 <file path=customXml/itemProps1.xml><?xml version="1.0" encoding="utf-8"?>
-<ds:datastoreItem xmlns:ds="http://schemas.openxmlformats.org/officeDocument/2006/customXml" ds:itemID="{54AA982F-F164-4784-A3DE-9E18F7C56630}">
+<ds:datastoreItem xmlns:ds="http://schemas.openxmlformats.org/officeDocument/2006/customXml" ds:itemID="{512D94EA-C4E2-473B-AFBE-32CE03B229EA}">
   <ds:schemaRefs>
     <ds:schemaRef ds:uri="http://schemas.openxmlformats.org/officeDocument/2006/bibliography"/>
   </ds:schemaRefs>

</xml_diff>